<commit_message>
More posts in table Bud. Some searches work, some don't. Seem to be something wrong in idKund...? Created .sql where I will store all create- and insert-code.
</commit_message>
<xml_diff>
--- a/gruppinl_DDLPopulateTables.docx
+++ b/gruppinl_DDLPopulateTables.docx
@@ -12,6 +12,9 @@
     </w:p>
     <w:p/>
     <w:p>
+      <w:pPr>
+        <w:pStyle w:val="Rubrik2"/>
+      </w:pPr>
       <w:proofErr w:type="spellStart"/>
       <w:r>
         <w:rPr>
@@ -278,8 +281,17 @@
         <w:t>', 'thirdfirm@gmail.com', '0.03');</w:t>
       </w:r>
     </w:p>
-    <w:p/>
-    <w:p>
+    <w:p>
+      <w:pPr>
+        <w:pBdr>
+          <w:bottom w:val="single" w:sz="6" w:space="1" w:color="auto"/>
+        </w:pBdr>
+      </w:pPr>
+    </w:p>
+    <w:p>
+      <w:pPr>
+        <w:pStyle w:val="Rubrik2"/>
+      </w:pPr>
       <w:r>
         <w:rPr>
           <w:b/>
@@ -297,7 +309,13 @@
         <w:rPr>
           <w:u w:val="single"/>
         </w:rPr>
-        <w:t>Lägga in 3 kunder</w:t>
+        <w:t>Lägga in 4</w:t>
+      </w:r>
+      <w:r>
+        <w:rPr>
+          <w:u w:val="single"/>
+        </w:rPr>
+        <w:t xml:space="preserve"> kunder</w:t>
       </w:r>
     </w:p>
     <w:p>
@@ -426,8 +444,80 @@
         <w:t>);</w:t>
       </w:r>
     </w:p>
-    <w:p/>
-    <w:p>
+    <w:p>
+      <w:proofErr w:type="gramStart"/>
+      <w:r>
+        <w:t>INSERT INTO `gruppinlamning_</w:t>
+      </w:r>
+      <w:proofErr w:type="spellStart"/>
+      <w:r>
+        <w:t>relationmodel</w:t>
+      </w:r>
+      <w:proofErr w:type="spellEnd"/>
+      <w:r>
+        <w:t>`.`kund` (`</w:t>
+      </w:r>
+      <w:proofErr w:type="spellStart"/>
+      <w:r>
+        <w:t>id_Kundnumm</w:t>
+      </w:r>
+      <w:r>
+        <w:t>er</w:t>
+      </w:r>
+      <w:proofErr w:type="spellEnd"/>
+      <w:r>
+        <w:t>`, `namn`, `</w:t>
+      </w:r>
+      <w:proofErr w:type="spellStart"/>
+      <w:r>
+        <w:t>telnr</w:t>
+      </w:r>
+      <w:proofErr w:type="spellEnd"/>
+      <w:r>
+        <w:t>`) VALUES ('4</w:t>
+      </w:r>
+      <w:r>
+        <w:t xml:space="preserve">', </w:t>
+      </w:r>
+      <w:r>
+        <w:t xml:space="preserve">’Fyran </w:t>
+      </w:r>
+      <w:proofErr w:type="spellStart"/>
+      <w:r>
+        <w:t>Fyransson</w:t>
+      </w:r>
+      <w:proofErr w:type="spellEnd"/>
+      <w:r>
+        <w:t>', '07</w:t>
+      </w:r>
+      <w:r>
+        <w:t>4</w:t>
+      </w:r>
+      <w:r>
+        <w:t>-7</w:t>
+      </w:r>
+      <w:r>
+        <w:t>47474</w:t>
+      </w:r>
+      <w:r>
+        <w:t>'</w:t>
+      </w:r>
+      <w:proofErr w:type="gramEnd"/>
+      <w:r>
+        <w:t>);</w:t>
+      </w:r>
+    </w:p>
+    <w:p>
+      <w:pPr>
+        <w:pBdr>
+          <w:bottom w:val="single" w:sz="6" w:space="1" w:color="auto"/>
+        </w:pBdr>
+      </w:pPr>
+    </w:p>
+    <w:p>
+      <w:pPr>
+        <w:pStyle w:val="Rubrik2"/>
+      </w:pPr>
       <w:r>
         <w:rPr>
           <w:b/>
@@ -565,6 +655,7 @@
     </w:p>
     <w:p>
       <w:r>
+        <w:lastRenderedPageBreak/>
         <w:t>ALTER TABLE `gruppinlamning_</w:t>
       </w:r>
       <w:proofErr w:type="spellStart"/>
@@ -578,7 +669,6 @@
     </w:p>
     <w:p>
       <w:r>
-        <w:lastRenderedPageBreak/>
         <w:t>DROP COLUMN `Pris`;</w:t>
       </w:r>
     </w:p>
@@ -805,9 +895,29 @@
         <w:t>);</w:t>
       </w:r>
     </w:p>
-    <w:p/>
     <w:p>
       <w:pPr>
+        <w:pBdr>
+          <w:bottom w:val="single" w:sz="6" w:space="1" w:color="auto"/>
+        </w:pBdr>
+      </w:pPr>
+    </w:p>
+    <w:p>
+      <w:pPr>
+        <w:pStyle w:val="Rubrik2"/>
+        <w:rPr>
+          <w:b/>
+        </w:rPr>
+      </w:pPr>
+      <w:r>
+        <w:rPr>
+          <w:b/>
+        </w:rPr>
+        <w:t>Aktiv auktion</w:t>
+      </w:r>
+    </w:p>
+    <w:p>
+      <w:pPr>
         <w:rPr>
           <w:u w:val="single"/>
         </w:rPr>
@@ -820,125 +930,724 @@
       </w:r>
     </w:p>
     <w:p>
+      <w:proofErr w:type="gramStart"/>
+      <w:r>
+        <w:t>INSERT INTO `gruppinlamning_</w:t>
+      </w:r>
+      <w:proofErr w:type="spellStart"/>
+      <w:r>
+        <w:t>relationmodel</w:t>
+      </w:r>
+      <w:proofErr w:type="spellEnd"/>
+      <w:r>
+        <w:t>`.`</w:t>
+      </w:r>
+      <w:proofErr w:type="spellStart"/>
+      <w:r>
+        <w:t>aktiv_auktion</w:t>
+      </w:r>
+      <w:proofErr w:type="spellEnd"/>
+      <w:r>
+        <w:t>` (`</w:t>
+      </w:r>
+      <w:proofErr w:type="spellStart"/>
+      <w:r>
+        <w:t>id_auktionsnummer</w:t>
+      </w:r>
+      <w:proofErr w:type="spellEnd"/>
+      <w:r>
+        <w:t>`, `</w:t>
+      </w:r>
+      <w:proofErr w:type="spellStart"/>
+      <w:r>
+        <w:t>startDatum</w:t>
+      </w:r>
+      <w:proofErr w:type="spellEnd"/>
+      <w:r>
+        <w:t>`, `</w:t>
+      </w:r>
+      <w:proofErr w:type="spellStart"/>
+      <w:r>
+        <w:t>slutDatum</w:t>
+      </w:r>
+      <w:proofErr w:type="spellEnd"/>
+      <w:r>
+        <w:t>`, `</w:t>
+      </w:r>
+      <w:proofErr w:type="spellStart"/>
+      <w:r>
+        <w:t>utropsPris</w:t>
+      </w:r>
+      <w:proofErr w:type="spellEnd"/>
+      <w:r>
+        <w:t>`, `</w:t>
+      </w:r>
+      <w:proofErr w:type="spellStart"/>
+      <w:r>
+        <w:t>Produkt_ID_ArtNr</w:t>
+      </w:r>
+      <w:proofErr w:type="spellEnd"/>
+      <w:r>
+        <w:t>`) VALUES ('1000', '2018-01-08 15:16:00', '2018-01-08 15:30:00', '1', '101'</w:t>
+      </w:r>
+      <w:proofErr w:type="gramEnd"/>
+      <w:r>
+        <w:t>);</w:t>
+      </w:r>
+    </w:p>
+    <w:p>
+      <w:proofErr w:type="gramStart"/>
+      <w:r>
+        <w:t>INSERT INTO `gruppinlamning_</w:t>
+      </w:r>
+      <w:proofErr w:type="spellStart"/>
+      <w:r>
+        <w:t>relationmodel</w:t>
+      </w:r>
+      <w:proofErr w:type="spellEnd"/>
+      <w:r>
+        <w:t>`.`</w:t>
+      </w:r>
+      <w:proofErr w:type="spellStart"/>
+      <w:r>
+        <w:t>aktiv_auktion</w:t>
+      </w:r>
+      <w:proofErr w:type="spellEnd"/>
+      <w:r>
+        <w:t>` (`</w:t>
+      </w:r>
+      <w:proofErr w:type="spellStart"/>
+      <w:r>
+        <w:t>startDatum</w:t>
+      </w:r>
+      <w:proofErr w:type="spellEnd"/>
+      <w:r>
+        <w:t>`, `</w:t>
+      </w:r>
+      <w:proofErr w:type="spellStart"/>
+      <w:r>
+        <w:t>slutDatum</w:t>
+      </w:r>
+      <w:proofErr w:type="spellEnd"/>
+      <w:r>
+        <w:t>`, `</w:t>
+      </w:r>
+      <w:proofErr w:type="spellStart"/>
+      <w:r>
+        <w:t>utropsPris</w:t>
+      </w:r>
+      <w:proofErr w:type="spellEnd"/>
+      <w:r>
+        <w:t>`, `</w:t>
+      </w:r>
+      <w:proofErr w:type="spellStart"/>
+      <w:r>
+        <w:t>Produkt_ID_ArtNr</w:t>
+      </w:r>
+      <w:proofErr w:type="spellEnd"/>
+      <w:r>
+        <w:t>`) VALUES ('2018-01-08 13:00:00', '2018-01-15 13:00:00', '100', '104'</w:t>
+      </w:r>
+      <w:proofErr w:type="gramEnd"/>
+      <w:r>
+        <w:t>);</w:t>
+      </w:r>
+    </w:p>
+    <w:p>
       <w:pPr>
         <w:rPr>
           <w:u w:val="single"/>
         </w:rPr>
       </w:pPr>
-      <w:proofErr w:type="gramStart"/>
       <w:r>
         <w:rPr>
           <w:u w:val="single"/>
         </w:rPr>
-        <w:t>INSERT INTO `gruppinlamning_</w:t>
-      </w:r>
-      <w:proofErr w:type="spellStart"/>
-      <w:r>
+        <w:t>Mindre ändringar</w:t>
+      </w:r>
+    </w:p>
+    <w:p>
+      <w:pPr>
+        <w:pBdr>
+          <w:bottom w:val="single" w:sz="6" w:space="1" w:color="auto"/>
+        </w:pBdr>
+      </w:pPr>
+      <w:r>
+        <w:t>Auktion 1000 ändrad sluttid</w:t>
+      </w:r>
+    </w:p>
+    <w:p>
+      <w:pPr>
+        <w:pBdr>
+          <w:bottom w:val="single" w:sz="6" w:space="1" w:color="auto"/>
+        </w:pBdr>
+      </w:pPr>
+    </w:p>
+    <w:p>
+      <w:pPr>
+        <w:pStyle w:val="Rubrik2"/>
         <w:rPr>
           <w:u w:val="single"/>
         </w:rPr>
-        <w:t>relationmodel</w:t>
-      </w:r>
-      <w:proofErr w:type="spellEnd"/>
-      <w:r>
+      </w:pPr>
+      <w:r>
+        <w:rPr>
+          <w:b/>
+        </w:rPr>
+        <w:t>Bud</w:t>
+      </w:r>
+    </w:p>
+    <w:p>
+      <w:pPr>
         <w:rPr>
           <w:u w:val="single"/>
         </w:rPr>
-        <w:t>`.`</w:t>
-      </w:r>
-      <w:proofErr w:type="spellStart"/>
+      </w:pPr>
       <w:r>
         <w:rPr>
           <w:u w:val="single"/>
         </w:rPr>
-        <w:t>aktiv_auktion</w:t>
-      </w:r>
-      <w:proofErr w:type="spellEnd"/>
-      <w:r>
-        <w:rPr>
-          <w:u w:val="single"/>
-        </w:rPr>
-        <w:t>` (`</w:t>
-      </w:r>
-      <w:proofErr w:type="spellStart"/>
-      <w:r>
-        <w:rPr>
-          <w:u w:val="single"/>
-        </w:rPr>
-        <w:t>id_auktionsnummer</w:t>
-      </w:r>
-      <w:proofErr w:type="spellEnd"/>
-      <w:r>
-        <w:rPr>
-          <w:u w:val="single"/>
-        </w:rPr>
-        <w:t>`, `</w:t>
-      </w:r>
-      <w:proofErr w:type="spellStart"/>
-      <w:r>
-        <w:rPr>
-          <w:u w:val="single"/>
-        </w:rPr>
-        <w:t>startDatum</w:t>
-      </w:r>
-      <w:proofErr w:type="spellEnd"/>
-      <w:r>
-        <w:rPr>
-          <w:u w:val="single"/>
-        </w:rPr>
-        <w:t>`, `</w:t>
-      </w:r>
-      <w:proofErr w:type="spellStart"/>
-      <w:r>
-        <w:rPr>
-          <w:u w:val="single"/>
-        </w:rPr>
-        <w:t>slutDatum</w:t>
-      </w:r>
-      <w:proofErr w:type="spellEnd"/>
-      <w:r>
-        <w:rPr>
-          <w:u w:val="single"/>
-        </w:rPr>
-        <w:t>`, `</w:t>
-      </w:r>
-      <w:proofErr w:type="spellStart"/>
-      <w:r>
-        <w:rPr>
-          <w:u w:val="single"/>
-        </w:rPr>
-        <w:t>utropsPris</w:t>
-      </w:r>
-      <w:proofErr w:type="spellEnd"/>
-      <w:r>
-        <w:rPr>
-          <w:u w:val="single"/>
-        </w:rPr>
-        <w:t>`, `</w:t>
-      </w:r>
-      <w:proofErr w:type="spellStart"/>
-      <w:r>
-        <w:rPr>
-          <w:u w:val="single"/>
-        </w:rPr>
-        <w:t>Produkt_ID_ArtNr</w:t>
-      </w:r>
-      <w:proofErr w:type="spellEnd"/>
-      <w:r>
-        <w:rPr>
-          <w:u w:val="single"/>
-        </w:rPr>
-        <w:t>`) VALUES ('1000', '2018-01-08 15:16:00', '2018-01-08 15:30:00', '1', '101'</w:t>
-      </w:r>
-      <w:proofErr w:type="gramEnd"/>
-      <w:r>
-        <w:rPr>
-          <w:u w:val="single"/>
-        </w:rPr>
-        <w:t>);</w:t>
-      </w:r>
+        <w:t>Ändring i strukturen för Bud:</w:t>
+      </w:r>
+    </w:p>
+    <w:p>
+      <w:r>
+        <w:t>ALTER TABLE `gruppinlamning_</w:t>
+      </w:r>
+      <w:proofErr w:type="spellStart"/>
+      <w:r>
+        <w:t>relationmodel</w:t>
+      </w:r>
+      <w:proofErr w:type="spellEnd"/>
+      <w:r>
+        <w:t xml:space="preserve">`.`bud` </w:t>
+      </w:r>
+    </w:p>
+    <w:p>
+      <w:r>
+        <w:t>DROP FOREIGN KEY `fk_Bud_aktiv_auktion1`;</w:t>
+      </w:r>
+    </w:p>
+    <w:p>
       <w:bookmarkStart w:id="0" w:name="_GoBack"/>
       <w:bookmarkEnd w:id="0"/>
+      <w:r>
+        <w:t>ALTER TABLE `gruppinlamning_</w:t>
+      </w:r>
+      <w:proofErr w:type="spellStart"/>
+      <w:r>
+        <w:t>relationmodel</w:t>
+      </w:r>
+      <w:proofErr w:type="spellEnd"/>
+      <w:r>
+        <w:t xml:space="preserve">`.`bud` </w:t>
+      </w:r>
+    </w:p>
+    <w:p>
+      <w:r>
+        <w:t>DROP COLUMN `</w:t>
+      </w:r>
+      <w:proofErr w:type="spellStart"/>
+      <w:r>
+        <w:t>aktiv_auktion_Produkt_ID_ArtNr</w:t>
+      </w:r>
+      <w:proofErr w:type="spellEnd"/>
+      <w:r>
+        <w:t>`,</w:t>
+      </w:r>
+    </w:p>
+    <w:p>
+      <w:r>
+        <w:t>DROP PRIMARY KEY,</w:t>
+      </w:r>
+    </w:p>
+    <w:p>
+      <w:r>
+        <w:t>ADD PRIMARY KEY (`</w:t>
+      </w:r>
+      <w:proofErr w:type="spellStart"/>
+      <w:r>
+        <w:t>id_Bud</w:t>
+      </w:r>
+      <w:proofErr w:type="spellEnd"/>
+      <w:r>
+        <w:t>`, `</w:t>
+      </w:r>
+      <w:proofErr w:type="spellStart"/>
+      <w:r>
+        <w:t>aktiv_auktion_id_auktionsnummer</w:t>
+      </w:r>
+      <w:proofErr w:type="spellEnd"/>
+      <w:r>
+        <w:t>`, `</w:t>
+      </w:r>
+      <w:proofErr w:type="spellStart"/>
+      <w:r>
+        <w:t>Kund_id_Kundnummer</w:t>
+      </w:r>
+      <w:proofErr w:type="spellEnd"/>
+      <w:r>
+        <w:t>`),</w:t>
+      </w:r>
+    </w:p>
+    <w:p>
+      <w:r>
+        <w:t>DROP INDEX `fk_Bud_aktiv_auktion1_</w:t>
+      </w:r>
+      <w:proofErr w:type="gramStart"/>
+      <w:r>
+        <w:t>idx` ,</w:t>
+      </w:r>
+      <w:proofErr w:type="gramEnd"/>
+    </w:p>
+    <w:p>
+      <w:r>
+        <w:t>ADD INDEX `fk_Bud_aktiv_auktion1_idx` (`</w:t>
+      </w:r>
+      <w:proofErr w:type="spellStart"/>
+      <w:r>
+        <w:t>aktiv_auktion_id_auktionsnummer</w:t>
+      </w:r>
+      <w:proofErr w:type="spellEnd"/>
+      <w:r>
+        <w:t>` ASC);</w:t>
+      </w:r>
+    </w:p>
+    <w:p>
+      <w:r>
+        <w:lastRenderedPageBreak/>
+        <w:t>ALTER TABLE `gruppinlamning_</w:t>
+      </w:r>
+      <w:proofErr w:type="spellStart"/>
+      <w:r>
+        <w:t>relationmodel</w:t>
+      </w:r>
+      <w:proofErr w:type="spellEnd"/>
+      <w:r>
+        <w:t xml:space="preserve">`.`bud` </w:t>
+      </w:r>
+    </w:p>
+    <w:p>
+      <w:r>
+        <w:t>ADD CONSTRAINT `fk_Bud_aktiv_auktion1`</w:t>
+      </w:r>
+    </w:p>
+    <w:p>
+      <w:r>
+        <w:t xml:space="preserve">  FOREIGN KEY (`</w:t>
+      </w:r>
+      <w:proofErr w:type="spellStart"/>
+      <w:r>
+        <w:t>aktiv_auktion_id_auktionsnummer</w:t>
+      </w:r>
+      <w:proofErr w:type="spellEnd"/>
+      <w:r>
+        <w:t>`)</w:t>
+      </w:r>
+    </w:p>
+    <w:p>
+      <w:r>
+        <w:t xml:space="preserve">  REFERENCES `gruppinlamning_</w:t>
+      </w:r>
+      <w:proofErr w:type="spellStart"/>
+      <w:r>
+        <w:t>relationmodel</w:t>
+      </w:r>
+      <w:proofErr w:type="spellEnd"/>
+      <w:r>
+        <w:t>`.`</w:t>
+      </w:r>
+      <w:proofErr w:type="spellStart"/>
+      <w:r>
+        <w:t>aktiv_auktion</w:t>
+      </w:r>
+      <w:proofErr w:type="spellEnd"/>
+      <w:r>
+        <w:t>` (`</w:t>
+      </w:r>
+      <w:proofErr w:type="spellStart"/>
+      <w:r>
+        <w:t>id_auktionsnummer</w:t>
+      </w:r>
+      <w:proofErr w:type="spellEnd"/>
+      <w:r>
+        <w:t>`)</w:t>
+      </w:r>
+    </w:p>
+    <w:p>
+      <w:r>
+        <w:t xml:space="preserve">  ON DELETE NO ACTION</w:t>
+      </w:r>
+    </w:p>
+    <w:p>
+      <w:r>
+        <w:t xml:space="preserve">  ON UPDATE NO ACTION;</w:t>
+      </w:r>
+    </w:p>
+    <w:p>
+      <w:pPr>
+        <w:rPr>
+          <w:u w:val="single"/>
+        </w:rPr>
+      </w:pPr>
+      <w:r>
+        <w:rPr>
+          <w:u w:val="single"/>
+        </w:rPr>
+        <w:t>Befolka Bud:</w:t>
+      </w:r>
+    </w:p>
+    <w:p>
+      <w:proofErr w:type="gramStart"/>
+      <w:r>
+        <w:t>INSERT INTO `gruppinlamning_</w:t>
+      </w:r>
+      <w:proofErr w:type="spellStart"/>
+      <w:r>
+        <w:t>relationmodel</w:t>
+      </w:r>
+      <w:proofErr w:type="spellEnd"/>
+      <w:r>
+        <w:t>`.`bud` (`</w:t>
+      </w:r>
+      <w:proofErr w:type="spellStart"/>
+      <w:r>
+        <w:t>id_Bud</w:t>
+      </w:r>
+      <w:proofErr w:type="spellEnd"/>
+      <w:r>
+        <w:t>`, `</w:t>
+      </w:r>
+      <w:proofErr w:type="spellStart"/>
+      <w:r>
+        <w:t>value</w:t>
+      </w:r>
+      <w:proofErr w:type="spellEnd"/>
+      <w:r>
+        <w:t>`, `</w:t>
+      </w:r>
+      <w:proofErr w:type="spellStart"/>
+      <w:r>
+        <w:t>aktiv_auktion_id_auktionsnummer</w:t>
+      </w:r>
+      <w:proofErr w:type="spellEnd"/>
+      <w:r>
+        <w:t>`, `</w:t>
+      </w:r>
+      <w:proofErr w:type="spellStart"/>
+      <w:r>
+        <w:t>Kund_id_Kundnummer</w:t>
+      </w:r>
+      <w:proofErr w:type="spellEnd"/>
+      <w:r>
+        <w:t>`) VALUES ('1', '100', '1001', '1'</w:t>
+      </w:r>
+      <w:proofErr w:type="gramEnd"/>
+      <w:r>
+        <w:t>);</w:t>
+      </w:r>
+    </w:p>
+    <w:p>
+      <w:proofErr w:type="gramStart"/>
+      <w:r>
+        <w:t>INSERT INTO `gruppinlamning_</w:t>
+      </w:r>
+      <w:proofErr w:type="spellStart"/>
+      <w:r>
+        <w:t>relationmodel</w:t>
+      </w:r>
+      <w:proofErr w:type="spellEnd"/>
+      <w:r>
+        <w:t>`.`bud` (`</w:t>
+      </w:r>
+      <w:proofErr w:type="spellStart"/>
+      <w:r>
+        <w:t>id_Bud</w:t>
+      </w:r>
+      <w:proofErr w:type="spellEnd"/>
+      <w:r>
+        <w:t>`, `</w:t>
+      </w:r>
+      <w:proofErr w:type="spellStart"/>
+      <w:r>
+        <w:t>value</w:t>
+      </w:r>
+      <w:proofErr w:type="spellEnd"/>
+      <w:r>
+        <w:t>`, `</w:t>
+      </w:r>
+      <w:proofErr w:type="spellStart"/>
+      <w:r>
+        <w:t>aktiv_auktion_id_auktionsnummer</w:t>
+      </w:r>
+      <w:proofErr w:type="spellEnd"/>
+      <w:r>
+        <w:t>`, `</w:t>
+      </w:r>
+      <w:proofErr w:type="spellStart"/>
+      <w:r>
+        <w:t>Kund_id_Kundnummer</w:t>
+      </w:r>
+      <w:proofErr w:type="spellEnd"/>
+      <w:r>
+        <w:t>`) VALUES ('2', '150', '1001', '2'</w:t>
+      </w:r>
+      <w:proofErr w:type="gramEnd"/>
+      <w:r>
+        <w:t>);</w:t>
+      </w:r>
+    </w:p>
+    <w:p>
+      <w:proofErr w:type="gramStart"/>
+      <w:r>
+        <w:t>INSERT INTO `gruppinlamning_</w:t>
+      </w:r>
+      <w:proofErr w:type="spellStart"/>
+      <w:r>
+        <w:t>relationmodel</w:t>
+      </w:r>
+      <w:proofErr w:type="spellEnd"/>
+      <w:r>
+        <w:t>`.`bud` (`</w:t>
+      </w:r>
+      <w:proofErr w:type="spellStart"/>
+      <w:r>
+        <w:t>value</w:t>
+      </w:r>
+      <w:proofErr w:type="spellEnd"/>
+      <w:r>
+        <w:t>`, `</w:t>
+      </w:r>
+      <w:proofErr w:type="spellStart"/>
+      <w:r>
+        <w:t>aktiv_auktion_id_auktionsnummer</w:t>
+      </w:r>
+      <w:proofErr w:type="spellEnd"/>
+      <w:r>
+        <w:t>`, `</w:t>
+      </w:r>
+      <w:proofErr w:type="spellStart"/>
+      <w:r>
+        <w:t>Kund_id_Kundnummer</w:t>
+      </w:r>
+      <w:proofErr w:type="spellEnd"/>
+      <w:r>
+        <w:t>`) VALUES ('1', '1000', '1'</w:t>
+      </w:r>
+      <w:proofErr w:type="gramEnd"/>
+      <w:r>
+        <w:t>);</w:t>
+      </w:r>
+    </w:p>
+    <w:p>
+      <w:proofErr w:type="gramStart"/>
+      <w:r>
+        <w:t>INSERT INTO `gruppinlamning_</w:t>
+      </w:r>
+      <w:proofErr w:type="spellStart"/>
+      <w:r>
+        <w:t>relationmodel</w:t>
+      </w:r>
+      <w:proofErr w:type="spellEnd"/>
+      <w:r>
+        <w:t>`.`bud` (`</w:t>
+      </w:r>
+      <w:proofErr w:type="spellStart"/>
+      <w:r>
+        <w:t>value</w:t>
+      </w:r>
+      <w:proofErr w:type="spellEnd"/>
+      <w:r>
+        <w:t>`, `</w:t>
+      </w:r>
+      <w:proofErr w:type="spellStart"/>
+      <w:r>
+        <w:t>aktiv_auktion_id_auktionsnummer</w:t>
+      </w:r>
+      <w:proofErr w:type="spellEnd"/>
+      <w:r>
+        <w:t>`, `</w:t>
+      </w:r>
+      <w:proofErr w:type="spellStart"/>
+      <w:r>
+        <w:t>Kund_id_Kundnummer</w:t>
+      </w:r>
+      <w:proofErr w:type="spellEnd"/>
+      <w:r>
+        <w:t>`) VALUES ('5', '1000', '3'</w:t>
+      </w:r>
+      <w:proofErr w:type="gramEnd"/>
+      <w:r>
+        <w:t>);</w:t>
+      </w:r>
+    </w:p>
+    <w:p>
+      <w:proofErr w:type="gramStart"/>
+      <w:r>
+        <w:t>INSERT INTO `gruppinlamning_</w:t>
+      </w:r>
+      <w:proofErr w:type="spellStart"/>
+      <w:r>
+        <w:t>relationmodel</w:t>
+      </w:r>
+      <w:proofErr w:type="spellEnd"/>
+      <w:r>
+        <w:t>`.`bud` (`</w:t>
+      </w:r>
+      <w:proofErr w:type="spellStart"/>
+      <w:r>
+        <w:t>value</w:t>
+      </w:r>
+      <w:proofErr w:type="spellEnd"/>
+      <w:r>
+        <w:t>`, `</w:t>
+      </w:r>
+      <w:proofErr w:type="spellStart"/>
+      <w:r>
+        <w:t>aktiv_auktion_id_auktionsnummer</w:t>
+      </w:r>
+      <w:proofErr w:type="spellEnd"/>
+      <w:r>
+        <w:t>`, `</w:t>
+      </w:r>
+      <w:proofErr w:type="spellStart"/>
+      <w:r>
+        <w:t>Kund_id_Kundnummer</w:t>
+      </w:r>
+      <w:proofErr w:type="spellEnd"/>
+      <w:r>
+        <w:t>`) VALUES ('160', '1001', '1'</w:t>
+      </w:r>
+      <w:proofErr w:type="gramEnd"/>
+      <w:r>
+        <w:t>);</w:t>
+      </w:r>
+    </w:p>
+    <w:p>
+      <w:proofErr w:type="gramStart"/>
+      <w:r>
+        <w:t>INSERT INTO `gruppinlamning_</w:t>
+      </w:r>
+      <w:proofErr w:type="spellStart"/>
+      <w:r>
+        <w:t>relationmodel</w:t>
+      </w:r>
+      <w:proofErr w:type="spellEnd"/>
+      <w:r>
+        <w:t>`.`bud` (`</w:t>
+      </w:r>
+      <w:proofErr w:type="spellStart"/>
+      <w:r>
+        <w:t>value</w:t>
+      </w:r>
+      <w:proofErr w:type="spellEnd"/>
+      <w:r>
+        <w:t>`, `</w:t>
+      </w:r>
+      <w:proofErr w:type="spellStart"/>
+      <w:r>
+        <w:t>aktiv_auktion_id_auktionsnummer</w:t>
+      </w:r>
+      <w:proofErr w:type="spellEnd"/>
+      <w:r>
+        <w:t>`, `</w:t>
+      </w:r>
+      <w:proofErr w:type="spellStart"/>
+      <w:r>
+        <w:t>Kund_id_Kundnummer</w:t>
+      </w:r>
+      <w:proofErr w:type="spellEnd"/>
+      <w:r>
+        <w:t>`) VALUES ('10', '1000', '2'</w:t>
+      </w:r>
+      <w:proofErr w:type="gramEnd"/>
+      <w:r>
+        <w:t>);</w:t>
+      </w:r>
+    </w:p>
+    <w:p>
+      <w:proofErr w:type="gramStart"/>
+      <w:r>
+        <w:t>INSERT INTO `gruppinlamning_</w:t>
+      </w:r>
+      <w:proofErr w:type="spellStart"/>
+      <w:r>
+        <w:t>relationmodel</w:t>
+      </w:r>
+      <w:proofErr w:type="spellEnd"/>
+      <w:r>
+        <w:t>`.`bud` (`</w:t>
+      </w:r>
+      <w:proofErr w:type="spellStart"/>
+      <w:r>
+        <w:t>value</w:t>
+      </w:r>
+      <w:proofErr w:type="spellEnd"/>
+      <w:r>
+        <w:t>`, `</w:t>
+      </w:r>
+      <w:proofErr w:type="spellStart"/>
+      <w:r>
+        <w:t>aktiv_auktion_id_auktionsnummer</w:t>
+      </w:r>
+      <w:proofErr w:type="spellEnd"/>
+      <w:r>
+        <w:t>`, `</w:t>
+      </w:r>
+      <w:proofErr w:type="spellStart"/>
+      <w:r>
+        <w:t>Kund_id_Kundnummer</w:t>
+      </w:r>
+      <w:proofErr w:type="spellEnd"/>
+      <w:r>
+        <w:t>`) VALUES ('15', '1000', '1'</w:t>
+      </w:r>
+      <w:proofErr w:type="gramEnd"/>
+      <w:r>
+        <w:t>);</w:t>
+      </w:r>
+    </w:p>
+    <w:p>
+      <w:proofErr w:type="gramStart"/>
+      <w:r>
+        <w:t>INSERT INTO `gruppinlamning_</w:t>
+      </w:r>
+      <w:proofErr w:type="spellStart"/>
+      <w:r>
+        <w:t>relationmodel</w:t>
+      </w:r>
+      <w:proofErr w:type="spellEnd"/>
+      <w:r>
+        <w:t>`.`bud` (`</w:t>
+      </w:r>
+      <w:proofErr w:type="spellStart"/>
+      <w:r>
+        <w:t>value</w:t>
+      </w:r>
+      <w:proofErr w:type="spellEnd"/>
+      <w:r>
+        <w:t>`, `</w:t>
+      </w:r>
+      <w:proofErr w:type="spellStart"/>
+      <w:r>
+        <w:t>aktiv_auktion_id_auktionsnummer</w:t>
+      </w:r>
+      <w:proofErr w:type="spellEnd"/>
+      <w:r>
+        <w:t>`, `</w:t>
+      </w:r>
+      <w:proofErr w:type="spellStart"/>
+      <w:r>
+        <w:t>Kund_id_Kundnummer</w:t>
+      </w:r>
+      <w:proofErr w:type="spellEnd"/>
+      <w:r>
+        <w:t>`) VALUES ('161', '1001', '3'</w:t>
+      </w:r>
+      <w:proofErr w:type="gramEnd"/>
+      <w:r>
+        <w:t>);</w:t>
+      </w:r>
     </w:p>
     <w:sectPr>
       <w:pgSz w:w="11906" w:h="16838"/>
@@ -1365,6 +2074,28 @@
       <w:szCs w:val="32"/>
     </w:rPr>
   </w:style>
+  <w:style w:type="paragraph" w:styleId="Rubrik2">
+    <w:name w:val="heading 2"/>
+    <w:basedOn w:val="Normal"/>
+    <w:next w:val="Normal"/>
+    <w:link w:val="Rubrik2Char"/>
+    <w:uiPriority w:val="9"/>
+    <w:unhideWhenUsed/>
+    <w:qFormat/>
+    <w:rsid w:val="00A540A8"/>
+    <w:pPr>
+      <w:keepNext/>
+      <w:keepLines/>
+      <w:spacing w:before="40" w:after="0"/>
+      <w:outlineLvl w:val="1"/>
+    </w:pPr>
+    <w:rPr>
+      <w:rFonts w:asciiTheme="majorHAnsi" w:eastAsiaTheme="majorEastAsia" w:hAnsiTheme="majorHAnsi" w:cstheme="majorBidi"/>
+      <w:color w:val="2E74B5" w:themeColor="accent1" w:themeShade="BF"/>
+      <w:sz w:val="26"/>
+      <w:szCs w:val="26"/>
+    </w:rPr>
+  </w:style>
   <w:style w:type="character" w:default="1" w:styleId="Standardstycketeckensnitt">
     <w:name w:val="Default Paragraph Font"/>
     <w:uiPriority w:val="1"/>
@@ -1403,6 +2134,19 @@
       <w:color w:val="2E74B5" w:themeColor="accent1" w:themeShade="BF"/>
       <w:sz w:val="32"/>
       <w:szCs w:val="32"/>
+    </w:rPr>
+  </w:style>
+  <w:style w:type="character" w:customStyle="1" w:styleId="Rubrik2Char">
+    <w:name w:val="Rubrik 2 Char"/>
+    <w:basedOn w:val="Standardstycketeckensnitt"/>
+    <w:link w:val="Rubrik2"/>
+    <w:uiPriority w:val="9"/>
+    <w:rsid w:val="00A540A8"/>
+    <w:rPr>
+      <w:rFonts w:asciiTheme="majorHAnsi" w:eastAsiaTheme="majorEastAsia" w:hAnsiTheme="majorHAnsi" w:cstheme="majorBidi"/>
+      <w:color w:val="2E74B5" w:themeColor="accent1" w:themeShade="BF"/>
+      <w:sz w:val="26"/>
+      <w:szCs w:val="26"/>
     </w:rPr>
   </w:style>
 </w:styles>

</xml_diff>